<commit_message>
Usadas completamente mis definiciones encontradas de neuroanatomía
</commit_message>
<xml_diff>
--- a/01-doc/02-concepts/002-neuroanatomia.docx
+++ b/01-doc/02-concepts/002-neuroanatomia.docx
@@ -7,21 +7,44 @@
         <w:jc w:val="both"/>
         <w:rPr>
           <w:rFonts w:ascii="Arial" w:hAnsi="Arial" w:cs="Arial"/>
-          <w:sz w:val="20"/>
-          <w:szCs w:val="20"/>
-        </w:rPr>
-      </w:pPr>
-      <w:r>
-        <w:rPr>
-          <w:rFonts w:ascii="Arial" w:hAnsi="Arial" w:cs="Arial"/>
-          <w:sz w:val="20"/>
-          <w:szCs w:val="20"/>
-        </w:rPr>
-        <w:t>“El sistema nervioso comprende el conjunto de órganos que regulan, coordinan e integran todas las actividades del organismo. Asimismo constituye una unidad funcional compleja que se puede dividir, desde el punto de vista didáctico, en dos componentes morfológicos fundamentales: el sistema nervioso central (SNC) y el sistema nervioso periférico (SNP)</w:t>
-      </w:r>
-      <w:r>
-        <w:rPr>
-          <w:rFonts w:ascii="Arial" w:hAnsi="Arial" w:cs="Arial"/>
+          <w:strike/>
+          <w:sz w:val="20"/>
+          <w:szCs w:val="20"/>
+        </w:rPr>
+      </w:pPr>
+      <w:r>
+        <w:rPr>
+          <w:rFonts w:ascii="Arial" w:hAnsi="Arial" w:cs="Arial"/>
+          <w:strike/>
+          <w:sz w:val="20"/>
+          <w:szCs w:val="20"/>
+        </w:rPr>
+        <w:t xml:space="preserve">“El sistema nervioso comprende el conjunto de órganos que regulan, coordinan e integran todas las actividades del organismo. </w:t>
+      </w:r>
+      <w:proofErr w:type="gramStart"/>
+      <w:r>
+        <w:rPr>
+          <w:rFonts w:ascii="Arial" w:hAnsi="Arial" w:cs="Arial"/>
+          <w:strike/>
+          <w:sz w:val="20"/>
+          <w:szCs w:val="20"/>
+        </w:rPr>
+        <w:t>Asimismo</w:t>
+      </w:r>
+      <w:proofErr w:type="gramEnd"/>
+      <w:r>
+        <w:rPr>
+          <w:rFonts w:ascii="Arial" w:hAnsi="Arial" w:cs="Arial"/>
+          <w:strike/>
+          <w:sz w:val="20"/>
+          <w:szCs w:val="20"/>
+        </w:rPr>
+        <w:t xml:space="preserve"> constituye una unidad funcional compleja que se puede dividir, desde el punto de vista didáctico, en dos componentes morfológicos fundamentales: el sistema nervioso central (SNC) y el sistema nervioso periférico (SNP)</w:t>
+      </w:r>
+      <w:r>
+        <w:rPr>
+          <w:rFonts w:ascii="Arial" w:hAnsi="Arial" w:cs="Arial"/>
+          <w:strike/>
           <w:sz w:val="20"/>
           <w:szCs w:val="20"/>
         </w:rPr>
@@ -31,16 +54,19 @@
         <w:sdtPr>
           <w:rPr>
             <w:rFonts w:ascii="Arial" w:hAnsi="Arial" w:cs="Arial"/>
+            <w:strike/>
             <w:sz w:val="20"/>
             <w:szCs w:val="20"/>
           </w:rPr>
           <w:id w:val="427470810"/>
           <w:citation/>
         </w:sdtPr>
+        <w:sdtEndPr/>
         <w:sdtContent>
           <w:r>
             <w:rPr>
               <w:rFonts w:ascii="Arial" w:hAnsi="Arial" w:cs="Arial"/>
+              <w:strike/>
               <w:sz w:val="20"/>
               <w:szCs w:val="20"/>
             </w:rPr>
@@ -49,6 +75,7 @@
           <w:r>
             <w:rPr>
               <w:rFonts w:ascii="Arial" w:hAnsi="Arial" w:cs="Arial"/>
+              <w:strike/>
               <w:sz w:val="20"/>
               <w:szCs w:val="20"/>
               <w:lang w:val="es-ES"/>
@@ -58,6 +85,7 @@
           <w:r>
             <w:rPr>
               <w:rFonts w:ascii="Arial" w:hAnsi="Arial" w:cs="Arial"/>
+              <w:strike/>
               <w:sz w:val="20"/>
               <w:szCs w:val="20"/>
             </w:rPr>
@@ -66,6 +94,7 @@
           <w:r>
             <w:rPr>
               <w:rFonts w:ascii="Arial" w:hAnsi="Arial" w:cs="Arial"/>
+              <w:strike/>
               <w:noProof/>
               <w:sz w:val="20"/>
               <w:szCs w:val="20"/>
@@ -76,6 +105,7 @@
           <w:r>
             <w:rPr>
               <w:rFonts w:ascii="Arial" w:hAnsi="Arial" w:cs="Arial"/>
+              <w:strike/>
               <w:sz w:val="20"/>
               <w:szCs w:val="20"/>
             </w:rPr>
@@ -86,6 +116,7 @@
       <w:r>
         <w:rPr>
           <w:rFonts w:ascii="Arial" w:hAnsi="Arial" w:cs="Arial"/>
+          <w:strike/>
           <w:sz w:val="20"/>
           <w:szCs w:val="20"/>
         </w:rPr>
@@ -107,21 +138,44 @@
         <w:jc w:val="both"/>
         <w:rPr>
           <w:rFonts w:ascii="Arial" w:hAnsi="Arial" w:cs="Arial"/>
-          <w:sz w:val="20"/>
-          <w:szCs w:val="20"/>
-        </w:rPr>
-      </w:pPr>
-      <w:r>
-        <w:rPr>
-          <w:rFonts w:ascii="Arial" w:hAnsi="Arial" w:cs="Arial"/>
-          <w:sz w:val="20"/>
-          <w:szCs w:val="20"/>
-        </w:rPr>
-        <w:t>“El SNC agrupa todas las estructuras del sistema nervioso que se encuentran alojadas dentro del estuche osteofibroso formado por la cavidad craneal y el conducto vertebral. Por situarse en la línea media, a veces se denomina neuroeje” (Ojeda Sahagún, 2004). Por otra parte “el SNP comprende el resto de estructuras nerviosas que, aunque en su origen siguen un breve trayecto dentro de la cavidad craneal o del conducto vertebral, se sitúan fuera del estuche osteofibroso”</w:t>
-      </w:r>
-      <w:r>
-        <w:rPr>
-          <w:rFonts w:ascii="Arial" w:hAnsi="Arial" w:cs="Arial"/>
+          <w:strike/>
+          <w:sz w:val="20"/>
+          <w:szCs w:val="20"/>
+        </w:rPr>
+      </w:pPr>
+      <w:r>
+        <w:rPr>
+          <w:rFonts w:ascii="Arial" w:hAnsi="Arial" w:cs="Arial"/>
+          <w:strike/>
+          <w:sz w:val="20"/>
+          <w:szCs w:val="20"/>
+        </w:rPr>
+        <w:t xml:space="preserve">“El SNC agrupa todas las estructuras del sistema nervioso que se encuentran alojadas dentro del estuche osteofibroso formado por la cavidad craneal y el conducto vertebral. Por situarse en la línea media, a veces se denomina neuroeje” (Ojeda Sahagún, 2004). Por otra parte “el SNP comprende el resto de </w:t>
+      </w:r>
+      <w:proofErr w:type="gramStart"/>
+      <w:r>
+        <w:rPr>
+          <w:rFonts w:ascii="Arial" w:hAnsi="Arial" w:cs="Arial"/>
+          <w:strike/>
+          <w:sz w:val="20"/>
+          <w:szCs w:val="20"/>
+        </w:rPr>
+        <w:t>estructuras</w:t>
+      </w:r>
+      <w:proofErr w:type="gramEnd"/>
+      <w:r>
+        <w:rPr>
+          <w:rFonts w:ascii="Arial" w:hAnsi="Arial" w:cs="Arial"/>
+          <w:strike/>
+          <w:sz w:val="20"/>
+          <w:szCs w:val="20"/>
+        </w:rPr>
+        <w:t xml:space="preserve"> nerviosas que, aunque en su origen siguen un breve trayecto dentro de la cavidad craneal o del conducto vertebral, se sitúan fuera del estuche osteofibroso”</w:t>
+      </w:r>
+      <w:r>
+        <w:rPr>
+          <w:rFonts w:ascii="Arial" w:hAnsi="Arial" w:cs="Arial"/>
+          <w:strike/>
           <w:sz w:val="20"/>
           <w:szCs w:val="20"/>
         </w:rPr>
@@ -131,16 +185,19 @@
         <w:sdtPr>
           <w:rPr>
             <w:rFonts w:ascii="Arial" w:hAnsi="Arial" w:cs="Arial"/>
+            <w:strike/>
             <w:sz w:val="20"/>
             <w:szCs w:val="20"/>
           </w:rPr>
           <w:id w:val="-702638763"/>
           <w:citation/>
         </w:sdtPr>
+        <w:sdtEndPr/>
         <w:sdtContent>
           <w:r>
             <w:rPr>
               <w:rFonts w:ascii="Arial" w:hAnsi="Arial" w:cs="Arial"/>
+              <w:strike/>
               <w:sz w:val="20"/>
               <w:szCs w:val="20"/>
             </w:rPr>
@@ -149,6 +206,7 @@
           <w:r>
             <w:rPr>
               <w:rFonts w:ascii="Arial" w:hAnsi="Arial" w:cs="Arial"/>
+              <w:strike/>
               <w:sz w:val="20"/>
               <w:szCs w:val="20"/>
               <w:lang w:val="es-ES"/>
@@ -158,6 +216,7 @@
           <w:r>
             <w:rPr>
               <w:rFonts w:ascii="Arial" w:hAnsi="Arial" w:cs="Arial"/>
+              <w:strike/>
               <w:sz w:val="20"/>
               <w:szCs w:val="20"/>
             </w:rPr>
@@ -166,6 +225,7 @@
           <w:r>
             <w:rPr>
               <w:rFonts w:ascii="Arial" w:hAnsi="Arial" w:cs="Arial"/>
+              <w:strike/>
               <w:noProof/>
               <w:sz w:val="20"/>
               <w:szCs w:val="20"/>
@@ -176,6 +236,7 @@
           <w:r>
             <w:rPr>
               <w:rFonts w:ascii="Arial" w:hAnsi="Arial" w:cs="Arial"/>
+              <w:strike/>
               <w:sz w:val="20"/>
               <w:szCs w:val="20"/>
             </w:rPr>
@@ -186,6 +247,7 @@
       <w:r>
         <w:rPr>
           <w:rFonts w:ascii="Arial" w:hAnsi="Arial" w:cs="Arial"/>
+          <w:strike/>
           <w:sz w:val="20"/>
           <w:szCs w:val="20"/>
         </w:rPr>
@@ -207,13 +269,15 @@
         <w:jc w:val="both"/>
         <w:rPr>
           <w:rFonts w:ascii="Arial" w:hAnsi="Arial" w:cs="Arial"/>
-          <w:sz w:val="20"/>
-          <w:szCs w:val="20"/>
-        </w:rPr>
-      </w:pPr>
-      <w:r>
-        <w:rPr>
-          <w:rFonts w:ascii="Arial" w:hAnsi="Arial" w:cs="Arial"/>
+          <w:strike/>
+          <w:sz w:val="20"/>
+          <w:szCs w:val="20"/>
+        </w:rPr>
+      </w:pPr>
+      <w:r>
+        <w:rPr>
+          <w:rFonts w:ascii="Arial" w:hAnsi="Arial" w:cs="Arial"/>
+          <w:strike/>
           <w:sz w:val="20"/>
           <w:szCs w:val="20"/>
         </w:rPr>
@@ -222,6 +286,7 @@
       <w:r>
         <w:rPr>
           <w:rFonts w:ascii="Arial" w:hAnsi="Arial" w:cs="Arial"/>
+          <w:strike/>
           <w:sz w:val="20"/>
           <w:szCs w:val="20"/>
         </w:rPr>
@@ -231,16 +296,19 @@
         <w:sdtPr>
           <w:rPr>
             <w:rFonts w:ascii="Arial" w:hAnsi="Arial" w:cs="Arial"/>
+            <w:strike/>
             <w:sz w:val="20"/>
             <w:szCs w:val="20"/>
           </w:rPr>
           <w:id w:val="1267043825"/>
           <w:citation/>
         </w:sdtPr>
+        <w:sdtEndPr/>
         <w:sdtContent>
           <w:r>
             <w:rPr>
               <w:rFonts w:ascii="Arial" w:hAnsi="Arial" w:cs="Arial"/>
+              <w:strike/>
               <w:sz w:val="20"/>
               <w:szCs w:val="20"/>
             </w:rPr>
@@ -249,6 +317,7 @@
           <w:r>
             <w:rPr>
               <w:rFonts w:ascii="Arial" w:hAnsi="Arial" w:cs="Arial"/>
+              <w:strike/>
               <w:sz w:val="20"/>
               <w:szCs w:val="20"/>
               <w:lang w:val="es-ES"/>
@@ -258,6 +327,7 @@
           <w:r>
             <w:rPr>
               <w:rFonts w:ascii="Arial" w:hAnsi="Arial" w:cs="Arial"/>
+              <w:strike/>
               <w:sz w:val="20"/>
               <w:szCs w:val="20"/>
             </w:rPr>
@@ -266,6 +336,7 @@
           <w:r>
             <w:rPr>
               <w:rFonts w:ascii="Arial" w:hAnsi="Arial" w:cs="Arial"/>
+              <w:strike/>
               <w:noProof/>
               <w:sz w:val="20"/>
               <w:szCs w:val="20"/>
@@ -276,6 +347,7 @@
           <w:r>
             <w:rPr>
               <w:rFonts w:ascii="Arial" w:hAnsi="Arial" w:cs="Arial"/>
+              <w:strike/>
               <w:sz w:val="20"/>
               <w:szCs w:val="20"/>
             </w:rPr>
@@ -286,6 +358,7 @@
       <w:r>
         <w:rPr>
           <w:rFonts w:ascii="Arial" w:hAnsi="Arial" w:cs="Arial"/>
+          <w:strike/>
           <w:sz w:val="20"/>
           <w:szCs w:val="20"/>
         </w:rPr>
@@ -307,13 +380,15 @@
         <w:jc w:val="both"/>
         <w:rPr>
           <w:rFonts w:ascii="Arial" w:hAnsi="Arial" w:cs="Arial"/>
-          <w:sz w:val="20"/>
-          <w:szCs w:val="20"/>
-        </w:rPr>
-      </w:pPr>
-      <w:r>
-        <w:rPr>
-          <w:rFonts w:ascii="Arial" w:hAnsi="Arial" w:cs="Arial"/>
+          <w:strike/>
+          <w:sz w:val="20"/>
+          <w:szCs w:val="20"/>
+        </w:rPr>
+      </w:pPr>
+      <w:r>
+        <w:rPr>
+          <w:rFonts w:ascii="Arial" w:hAnsi="Arial" w:cs="Arial"/>
+          <w:strike/>
           <w:sz w:val="20"/>
           <w:szCs w:val="20"/>
         </w:rPr>
@@ -323,16 +398,19 @@
         <w:sdtPr>
           <w:rPr>
             <w:rFonts w:ascii="Arial" w:hAnsi="Arial" w:cs="Arial"/>
+            <w:strike/>
             <w:sz w:val="20"/>
             <w:szCs w:val="20"/>
           </w:rPr>
           <w:id w:val="-1076817945"/>
           <w:citation/>
         </w:sdtPr>
+        <w:sdtEndPr/>
         <w:sdtContent>
           <w:r>
             <w:rPr>
               <w:rFonts w:ascii="Arial" w:hAnsi="Arial" w:cs="Arial"/>
+              <w:strike/>
               <w:sz w:val="20"/>
               <w:szCs w:val="20"/>
             </w:rPr>
@@ -341,6 +419,7 @@
           <w:r>
             <w:rPr>
               <w:rFonts w:ascii="Arial" w:hAnsi="Arial" w:cs="Arial"/>
+              <w:strike/>
               <w:sz w:val="20"/>
               <w:szCs w:val="20"/>
               <w:lang w:val="es-ES"/>
@@ -350,6 +429,7 @@
           <w:r>
             <w:rPr>
               <w:rFonts w:ascii="Arial" w:hAnsi="Arial" w:cs="Arial"/>
+              <w:strike/>
               <w:sz w:val="20"/>
               <w:szCs w:val="20"/>
             </w:rPr>
@@ -358,6 +438,7 @@
           <w:r>
             <w:rPr>
               <w:rFonts w:ascii="Arial" w:hAnsi="Arial" w:cs="Arial"/>
+              <w:strike/>
               <w:noProof/>
               <w:sz w:val="20"/>
               <w:szCs w:val="20"/>
@@ -368,6 +449,7 @@
           <w:r>
             <w:rPr>
               <w:rFonts w:ascii="Arial" w:hAnsi="Arial" w:cs="Arial"/>
+              <w:strike/>
               <w:sz w:val="20"/>
               <w:szCs w:val="20"/>
             </w:rPr>
@@ -378,6 +460,7 @@
       <w:r>
         <w:rPr>
           <w:rFonts w:ascii="Arial" w:hAnsi="Arial" w:cs="Arial"/>
+          <w:strike/>
           <w:sz w:val="20"/>
           <w:szCs w:val="20"/>
         </w:rPr>
@@ -399,13 +482,15 @@
         <w:jc w:val="both"/>
         <w:rPr>
           <w:rFonts w:ascii="Arial" w:hAnsi="Arial" w:cs="Arial"/>
-          <w:sz w:val="20"/>
-          <w:szCs w:val="20"/>
-        </w:rPr>
-      </w:pPr>
-      <w:r>
-        <w:rPr>
-          <w:rFonts w:ascii="Arial" w:hAnsi="Arial" w:cs="Arial"/>
+          <w:strike/>
+          <w:sz w:val="20"/>
+          <w:szCs w:val="20"/>
+        </w:rPr>
+      </w:pPr>
+      <w:r>
+        <w:rPr>
+          <w:rFonts w:ascii="Arial" w:hAnsi="Arial" w:cs="Arial"/>
+          <w:strike/>
           <w:sz w:val="20"/>
           <w:szCs w:val="20"/>
         </w:rPr>
@@ -414,6 +499,7 @@
       <w:r>
         <w:rPr>
           <w:rFonts w:ascii="Arial" w:hAnsi="Arial" w:cs="Arial"/>
+          <w:strike/>
           <w:sz w:val="20"/>
           <w:szCs w:val="20"/>
         </w:rPr>
@@ -423,16 +509,19 @@
         <w:sdtPr>
           <w:rPr>
             <w:rFonts w:ascii="Arial" w:hAnsi="Arial" w:cs="Arial"/>
+            <w:strike/>
             <w:sz w:val="20"/>
             <w:szCs w:val="20"/>
           </w:rPr>
           <w:id w:val="-519322399"/>
           <w:citation/>
         </w:sdtPr>
+        <w:sdtEndPr/>
         <w:sdtContent>
           <w:r>
             <w:rPr>
               <w:rFonts w:ascii="Arial" w:hAnsi="Arial" w:cs="Arial"/>
+              <w:strike/>
               <w:sz w:val="20"/>
               <w:szCs w:val="20"/>
             </w:rPr>
@@ -441,6 +530,7 @@
           <w:r>
             <w:rPr>
               <w:rFonts w:ascii="Arial" w:hAnsi="Arial" w:cs="Arial"/>
+              <w:strike/>
               <w:sz w:val="20"/>
               <w:szCs w:val="20"/>
               <w:lang w:val="es-ES"/>
@@ -450,6 +540,7 @@
           <w:r>
             <w:rPr>
               <w:rFonts w:ascii="Arial" w:hAnsi="Arial" w:cs="Arial"/>
+              <w:strike/>
               <w:sz w:val="20"/>
               <w:szCs w:val="20"/>
             </w:rPr>
@@ -458,6 +549,7 @@
           <w:r>
             <w:rPr>
               <w:rFonts w:ascii="Arial" w:hAnsi="Arial" w:cs="Arial"/>
+              <w:strike/>
               <w:noProof/>
               <w:sz w:val="20"/>
               <w:szCs w:val="20"/>
@@ -468,6 +560,7 @@
           <w:r>
             <w:rPr>
               <w:rFonts w:ascii="Arial" w:hAnsi="Arial" w:cs="Arial"/>
+              <w:strike/>
               <w:sz w:val="20"/>
               <w:szCs w:val="20"/>
             </w:rPr>
@@ -478,6 +571,7 @@
       <w:r>
         <w:rPr>
           <w:rFonts w:ascii="Arial" w:hAnsi="Arial" w:cs="Arial"/>
+          <w:strike/>
           <w:sz w:val="20"/>
           <w:szCs w:val="20"/>
         </w:rPr>
@@ -499,17 +593,39 @@
         <w:jc w:val="both"/>
         <w:rPr>
           <w:rFonts w:ascii="Arial" w:hAnsi="Arial" w:cs="Arial"/>
-          <w:sz w:val="20"/>
-          <w:szCs w:val="20"/>
-        </w:rPr>
-      </w:pPr>
-      <w:r>
-        <w:rPr>
-          <w:rFonts w:ascii="Arial" w:hAnsi="Arial" w:cs="Arial"/>
-          <w:sz w:val="20"/>
-          <w:szCs w:val="20"/>
-        </w:rPr>
-        <w:t>“Bajo el punto de vista morfológico, las neuronas se caracterizan por poseer una gran superficie celular, lo que les permite llevar a cabo sus funciones específicas. EL aumento de la superficie celular se consigue mediante la presencia de expansiones ramificadas que parten del cuerpo celular o soma neuronal y que se denominan neuritas (axón y dendritas). Ciertos tipos de neuronas se caracterizan por la presencia en su citoplasma de pigmentos de diferentes tipos, por lo que sus agrupaciones presentan una coloración característica. Los elementos morfológicos más importantes de las neuronas son:</w:t>
+          <w:strike/>
+          <w:sz w:val="20"/>
+          <w:szCs w:val="20"/>
+        </w:rPr>
+      </w:pPr>
+      <w:r>
+        <w:rPr>
+          <w:rFonts w:ascii="Arial" w:hAnsi="Arial" w:cs="Arial"/>
+          <w:strike/>
+          <w:sz w:val="20"/>
+          <w:szCs w:val="20"/>
+        </w:rPr>
+        <w:t>“</w:t>
+      </w:r>
+      <w:proofErr w:type="gramStart"/>
+      <w:r>
+        <w:rPr>
+          <w:rFonts w:ascii="Arial" w:hAnsi="Arial" w:cs="Arial"/>
+          <w:strike/>
+          <w:sz w:val="20"/>
+          <w:szCs w:val="20"/>
+        </w:rPr>
+        <w:t>Bajo el punto de vista</w:t>
+      </w:r>
+      <w:proofErr w:type="gramEnd"/>
+      <w:r>
+        <w:rPr>
+          <w:rFonts w:ascii="Arial" w:hAnsi="Arial" w:cs="Arial"/>
+          <w:strike/>
+          <w:sz w:val="20"/>
+          <w:szCs w:val="20"/>
+        </w:rPr>
+        <w:t xml:space="preserve"> morfológico, las neuronas se caracterizan por poseer una gran superficie celular, lo que les permite llevar a cabo sus funciones específicas. EL aumento de la superficie celular se consigue mediante la presencia de expansiones ramificadas que parten del cuerpo celular o soma neuronal y que se denominan neuritas (axón y dendritas). Ciertos tipos de neuronas se caracterizan por la presencia en su citoplasma de pigmentos de diferentes tipos, por lo que sus agrupaciones presentan una coloración característica. Los elementos morfológicos más importantes de las neuronas son:</w:t>
       </w:r>
     </w:p>
     <w:p>
@@ -522,13 +638,15 @@
         <w:jc w:val="both"/>
         <w:rPr>
           <w:rFonts w:ascii="Arial" w:hAnsi="Arial" w:cs="Arial"/>
-          <w:sz w:val="20"/>
-          <w:szCs w:val="20"/>
-        </w:rPr>
-      </w:pPr>
-      <w:r>
-        <w:rPr>
-          <w:rFonts w:ascii="Arial" w:hAnsi="Arial" w:cs="Arial"/>
+          <w:strike/>
+          <w:sz w:val="20"/>
+          <w:szCs w:val="20"/>
+        </w:rPr>
+      </w:pPr>
+      <w:r>
+        <w:rPr>
+          <w:rFonts w:ascii="Arial" w:hAnsi="Arial" w:cs="Arial"/>
+          <w:strike/>
           <w:sz w:val="20"/>
           <w:szCs w:val="20"/>
         </w:rPr>
@@ -545,13 +663,15 @@
         <w:jc w:val="both"/>
         <w:rPr>
           <w:rFonts w:ascii="Arial" w:hAnsi="Arial" w:cs="Arial"/>
-          <w:sz w:val="20"/>
-          <w:szCs w:val="20"/>
-        </w:rPr>
-      </w:pPr>
-      <w:r>
-        <w:rPr>
-          <w:rFonts w:ascii="Arial" w:hAnsi="Arial" w:cs="Arial"/>
+          <w:strike/>
+          <w:sz w:val="20"/>
+          <w:szCs w:val="20"/>
+        </w:rPr>
+      </w:pPr>
+      <w:r>
+        <w:rPr>
+          <w:rFonts w:ascii="Arial" w:hAnsi="Arial" w:cs="Arial"/>
+          <w:strike/>
           <w:sz w:val="20"/>
           <w:szCs w:val="20"/>
         </w:rPr>
@@ -568,13 +688,15 @@
         <w:jc w:val="both"/>
         <w:rPr>
           <w:rFonts w:ascii="Arial" w:hAnsi="Arial" w:cs="Arial"/>
-          <w:sz w:val="20"/>
-          <w:szCs w:val="20"/>
-        </w:rPr>
-      </w:pPr>
-      <w:r>
-        <w:rPr>
-          <w:rFonts w:ascii="Arial" w:hAnsi="Arial" w:cs="Arial"/>
+          <w:strike/>
+          <w:sz w:val="20"/>
+          <w:szCs w:val="20"/>
+        </w:rPr>
+      </w:pPr>
+      <w:r>
+        <w:rPr>
+          <w:rFonts w:ascii="Arial" w:hAnsi="Arial" w:cs="Arial"/>
+          <w:strike/>
           <w:sz w:val="20"/>
           <w:szCs w:val="20"/>
         </w:rPr>
@@ -584,16 +706,19 @@
         <w:sdtPr>
           <w:rPr>
             <w:rFonts w:ascii="Arial" w:hAnsi="Arial" w:cs="Arial"/>
+            <w:strike/>
             <w:sz w:val="20"/>
             <w:szCs w:val="20"/>
           </w:rPr>
           <w:id w:val="485982317"/>
           <w:citation/>
         </w:sdtPr>
+        <w:sdtEndPr/>
         <w:sdtContent>
           <w:r>
             <w:rPr>
               <w:rFonts w:ascii="Arial" w:hAnsi="Arial" w:cs="Arial"/>
+              <w:strike/>
               <w:sz w:val="20"/>
               <w:szCs w:val="20"/>
             </w:rPr>
@@ -602,6 +727,7 @@
           <w:r>
             <w:rPr>
               <w:rFonts w:ascii="Arial" w:hAnsi="Arial" w:cs="Arial"/>
+              <w:strike/>
               <w:sz w:val="20"/>
               <w:szCs w:val="20"/>
               <w:lang w:val="es-ES"/>
@@ -611,6 +737,7 @@
           <w:r>
             <w:rPr>
               <w:rFonts w:ascii="Arial" w:hAnsi="Arial" w:cs="Arial"/>
+              <w:strike/>
               <w:sz w:val="20"/>
               <w:szCs w:val="20"/>
             </w:rPr>
@@ -619,6 +746,7 @@
           <w:r>
             <w:rPr>
               <w:rFonts w:ascii="Arial" w:hAnsi="Arial" w:cs="Arial"/>
+              <w:strike/>
               <w:noProof/>
               <w:sz w:val="20"/>
               <w:szCs w:val="20"/>
@@ -629,6 +757,7 @@
           <w:r>
             <w:rPr>
               <w:rFonts w:ascii="Arial" w:hAnsi="Arial" w:cs="Arial"/>
+              <w:strike/>
               <w:sz w:val="20"/>
               <w:szCs w:val="20"/>
             </w:rPr>
@@ -639,6 +768,7 @@
       <w:r>
         <w:rPr>
           <w:rFonts w:ascii="Arial" w:hAnsi="Arial" w:cs="Arial"/>
+          <w:strike/>
           <w:sz w:val="20"/>
           <w:szCs w:val="20"/>
         </w:rPr>
@@ -653,7 +783,11 @@
     <w:sdt>
       <w:sdtPr>
         <w:rPr>
-          <w:lang w:val="es-ES"/>
+          <w:rFonts w:asciiTheme="minorHAnsi" w:eastAsiaTheme="minorHAnsi" w:hAnsiTheme="minorHAnsi" w:cstheme="minorBidi"/>
+          <w:color w:val="auto"/>
+          <w:sz w:val="22"/>
+          <w:szCs w:val="22"/>
+          <w:lang w:val="es-ES" w:eastAsia="en-US"/>
         </w:rPr>
         <w:id w:val="-1410542141"/>
         <w:docPartObj>
@@ -663,11 +797,7 @@
       </w:sdtPr>
       <w:sdtEndPr>
         <w:rPr>
-          <w:rFonts w:asciiTheme="minorHAnsi" w:eastAsiaTheme="minorHAnsi" w:hAnsiTheme="minorHAnsi" w:cstheme="minorBidi"/>
-          <w:color w:val="auto"/>
-          <w:sz w:val="22"/>
-          <w:szCs w:val="22"/>
-          <w:lang w:val="es-MX" w:eastAsia="en-US"/>
+          <w:lang w:val="es-MX"/>
         </w:rPr>
       </w:sdtEndPr>
       <w:sdtContent>
@@ -687,6 +817,7 @@
             <w:id w:val="-573587230"/>
             <w:bibliography/>
           </w:sdtPr>
+          <w:sdtEndPr/>
           <w:sdtContent>
             <w:p>
               <w:pPr>

</xml_diff>